<commit_message>
added your mum and task i
</commit_message>
<xml_diff>
--- a/report_22973676_22989775.docx
+++ b/report_22973676_22989775.docx
@@ -14,14 +14,105 @@
           <w:szCs w:val="48"/>
         </w:rPr>
       </w:pPr>
-      <w:r>
-        <w:rPr>
-          <w:b/>
-          <w:bCs/>
-          <w:i/>
-          <w:iCs/>
-          <w:sz w:val="48"/>
-          <w:szCs w:val="48"/>
+    </w:p>
+    <w:p>
+      <w:pPr>
+        <w:jc w:val="center"/>
+        <w:rPr>
+          <w:b/>
+          <w:bCs/>
+          <w:i/>
+          <w:iCs/>
+          <w:sz w:val="48"/>
+          <w:szCs w:val="48"/>
+        </w:rPr>
+      </w:pPr>
+    </w:p>
+    <w:p>
+      <w:pPr>
+        <w:jc w:val="center"/>
+        <w:rPr>
+          <w:b/>
+          <w:bCs/>
+          <w:i/>
+          <w:iCs/>
+          <w:sz w:val="48"/>
+          <w:szCs w:val="48"/>
+        </w:rPr>
+      </w:pPr>
+    </w:p>
+    <w:p>
+      <w:pPr>
+        <w:jc w:val="center"/>
+        <w:rPr>
+          <w:b/>
+          <w:bCs/>
+          <w:i/>
+          <w:iCs/>
+          <w:sz w:val="48"/>
+          <w:szCs w:val="48"/>
+        </w:rPr>
+      </w:pPr>
+    </w:p>
+    <w:p>
+      <w:pPr>
+        <w:jc w:val="center"/>
+        <w:rPr>
+          <w:b/>
+          <w:bCs/>
+          <w:i/>
+          <w:iCs/>
+          <w:sz w:val="48"/>
+          <w:szCs w:val="48"/>
+        </w:rPr>
+      </w:pPr>
+    </w:p>
+    <w:p>
+      <w:pPr>
+        <w:jc w:val="center"/>
+        <w:rPr>
+          <w:b/>
+          <w:bCs/>
+          <w:i/>
+          <w:iCs/>
+          <w:sz w:val="48"/>
+          <w:szCs w:val="48"/>
+        </w:rPr>
+      </w:pPr>
+    </w:p>
+    <w:p>
+      <w:pPr>
+        <w:jc w:val="center"/>
+        <w:rPr>
+          <w:b/>
+          <w:bCs/>
+          <w:i/>
+          <w:iCs/>
+          <w:sz w:val="48"/>
+          <w:szCs w:val="48"/>
+        </w:rPr>
+      </w:pPr>
+    </w:p>
+    <w:p>
+      <w:pPr>
+        <w:jc w:val="center"/>
+        <w:rPr>
+          <w:b/>
+          <w:bCs/>
+          <w:i/>
+          <w:iCs/>
+          <w:sz w:val="96"/>
+          <w:szCs w:val="96"/>
+        </w:rPr>
+      </w:pPr>
+      <w:r>
+        <w:rPr>
+          <w:b/>
+          <w:bCs/>
+          <w:i/>
+          <w:iCs/>
+          <w:sz w:val="96"/>
+          <w:szCs w:val="96"/>
         </w:rPr>
         <w:t>Project Report</w:t>
       </w:r>
@@ -197,111 +288,6 @@
     </w:p>
     <w:p>
       <w:pPr>
-        <w:jc w:val="center"/>
-        <w:rPr>
-          <w:b/>
-          <w:bCs/>
-          <w:i/>
-          <w:iCs/>
-          <w:sz w:val="48"/>
-          <w:szCs w:val="48"/>
-        </w:rPr>
-      </w:pPr>
-    </w:p>
-    <w:p>
-      <w:pPr>
-        <w:jc w:val="center"/>
-        <w:rPr>
-          <w:b/>
-          <w:bCs/>
-          <w:i/>
-          <w:iCs/>
-          <w:sz w:val="48"/>
-          <w:szCs w:val="48"/>
-        </w:rPr>
-      </w:pPr>
-    </w:p>
-    <w:p>
-      <w:pPr>
-        <w:jc w:val="center"/>
-        <w:rPr>
-          <w:b/>
-          <w:bCs/>
-          <w:i/>
-          <w:iCs/>
-          <w:sz w:val="48"/>
-          <w:szCs w:val="48"/>
-        </w:rPr>
-      </w:pPr>
-    </w:p>
-    <w:p>
-      <w:pPr>
-        <w:jc w:val="center"/>
-        <w:rPr>
-          <w:b/>
-          <w:bCs/>
-          <w:i/>
-          <w:iCs/>
-          <w:sz w:val="48"/>
-          <w:szCs w:val="48"/>
-        </w:rPr>
-      </w:pPr>
-    </w:p>
-    <w:p>
-      <w:pPr>
-        <w:jc w:val="center"/>
-        <w:rPr>
-          <w:b/>
-          <w:bCs/>
-          <w:i/>
-          <w:iCs/>
-          <w:sz w:val="48"/>
-          <w:szCs w:val="48"/>
-        </w:rPr>
-      </w:pPr>
-    </w:p>
-    <w:p>
-      <w:pPr>
-        <w:jc w:val="center"/>
-        <w:rPr>
-          <w:b/>
-          <w:bCs/>
-          <w:i/>
-          <w:iCs/>
-          <w:sz w:val="48"/>
-          <w:szCs w:val="48"/>
-        </w:rPr>
-      </w:pPr>
-    </w:p>
-    <w:p>
-      <w:pPr>
-        <w:jc w:val="center"/>
-        <w:rPr>
-          <w:b/>
-          <w:bCs/>
-          <w:i/>
-          <w:iCs/>
-          <w:sz w:val="48"/>
-          <w:szCs w:val="48"/>
-        </w:rPr>
-      </w:pPr>
-    </w:p>
-    <w:p>
-      <w:pPr>
-        <w:jc w:val="center"/>
-        <w:rPr>
-          <w:b/>
-          <w:bCs/>
-          <w:i/>
-          <w:iCs/>
-          <w:sz w:val="48"/>
-          <w:szCs w:val="48"/>
-        </w:rPr>
-      </w:pPr>
-    </w:p>
-    <w:p>
-      <w:pPr>
-        <w:jc w:val="center"/>
         <w:rPr>
           <w:b/>
           <w:bCs/>
@@ -401,6 +387,20 @@
       <w:r>
         <w:t xml:space="preserve">. </w:t>
       </w:r>
+      <w:r>
+        <w:t xml:space="preserve">Added a second </w:t>
+      </w:r>
+      <w:proofErr w:type="gramStart"/>
+      <w:r>
+        <w:t>Translate(</w:t>
+      </w:r>
+      <w:proofErr w:type="gramEnd"/>
+      <w:r>
+        <w:t>) declaration to centre the camera orbit on the object</w:t>
+      </w:r>
+      <w:r>
+        <w:t xml:space="preserve">, an optional improvement for viewing. </w:t>
+      </w:r>
     </w:p>
     <w:p/>
     <w:p/>
@@ -501,10 +501,33 @@
     <w:p/>
     <w:p>
       <w:r>
-        <w:t>TEXTURE SCALING CURRENTLY DOESN’T WORK</w:t>
-      </w:r>
-      <w:r>
-        <w:t xml:space="preserve">, MAYBE FRAGMENT SHADER ISSUE. </w:t>
+        <w:t xml:space="preserve">Replaced constant value 2.0 </w:t>
+      </w:r>
+      <w:r>
+        <w:t>within</w:t>
+      </w:r>
+      <w:r>
+        <w:t xml:space="preserve"> the texture2D parameter list inside </w:t>
+      </w:r>
+      <w:r>
+        <w:t xml:space="preserve">the </w:t>
+      </w:r>
+      <w:r>
+        <w:t>fragment shader</w:t>
+      </w:r>
+      <w:r>
+        <w:t>s</w:t>
+      </w:r>
+      <w:r>
+        <w:t xml:space="preserve">. It is now the </w:t>
+      </w:r>
+      <w:proofErr w:type="spellStart"/>
+      <w:r>
+        <w:t>texScale</w:t>
+      </w:r>
+      <w:proofErr w:type="spellEnd"/>
+      <w:r>
+        <w:t xml:space="preserve"> variable. </w:t>
       </w:r>
     </w:p>
     <w:p/>
@@ -599,7 +622,19 @@
         <w:t xml:space="preserve">. </w:t>
       </w:r>
       <w:r>
-        <w:t xml:space="preserve">Added a conditional statement where the original code in reshape under </w:t>
+        <w:t xml:space="preserve">Added a </w:t>
+      </w:r>
+      <w:r>
+        <w:t xml:space="preserve">second </w:t>
+      </w:r>
+      <w:r>
+        <w:t xml:space="preserve">conditional </w:t>
+      </w:r>
+      <w:r>
+        <w:t>to</w:t>
+      </w:r>
+      <w:r>
+        <w:t xml:space="preserve"> the original code in reshape under </w:t>
       </w:r>
       <w:proofErr w:type="gramStart"/>
       <w:r>
@@ -607,7 +642,13 @@
       </w:r>
       <w:proofErr w:type="gramEnd"/>
       <w:r>
-        <w:t xml:space="preserve">) activates when the width &gt;= height, but when the width &lt;= height the bottom and top float are set to </w:t>
+        <w:t>)</w:t>
+      </w:r>
+      <w:r>
+        <w:t xml:space="preserve">. The given conditional </w:t>
+      </w:r>
+      <w:r>
+        <w:t xml:space="preserve">activates when the width &gt;= height, but when the width &lt;= height the bottom and top float are set to </w:t>
       </w:r>
       <w:proofErr w:type="spellStart"/>
       <w:r>
@@ -615,7 +656,13 @@
       </w:r>
       <w:proofErr w:type="spellEnd"/>
       <w:r>
-        <w:t xml:space="preserve"> * height / width, which is swapped from the first conditional.  </w:t>
+        <w:t xml:space="preserve"> * height / width, which is swapped from </w:t>
+      </w:r>
+      <w:r>
+        <w:t>original</w:t>
+      </w:r>
+      <w:r>
+        <w:t xml:space="preserve">.  </w:t>
       </w:r>
     </w:p>
     <w:p/>
@@ -661,17 +708,174 @@
       <w:r>
         <w:t xml:space="preserve">: </w:t>
       </w:r>
-    </w:p>
+      <w:r>
+        <w:t xml:space="preserve">Successfully implemented. </w:t>
+      </w:r>
+      <w:r>
+        <w:t xml:space="preserve">Moved all of the lighting calculations in the vertex shader into the fragment </w:t>
+      </w:r>
+      <w:proofErr w:type="gramStart"/>
+      <w:r>
+        <w:t>shader, and</w:t>
+      </w:r>
+      <w:proofErr w:type="gramEnd"/>
+      <w:r>
+        <w:t xml:space="preserve"> left only positional calculations in the vertex shader. </w:t>
+      </w:r>
+    </w:p>
+    <w:p/>
     <w:p/>
     <w:p>
       <w:r>
         <w:t>Part H</w:t>
       </w:r>
-    </w:p>
+      <w:r>
+        <w:t xml:space="preserve">: </w:t>
+      </w:r>
+      <w:r>
+        <w:t xml:space="preserve">Successfully implemented. Separated specular by removing it from </w:t>
+      </w:r>
+      <w:proofErr w:type="spellStart"/>
+      <w:r>
+        <w:t>colour.rgb</w:t>
+      </w:r>
+      <w:proofErr w:type="spellEnd"/>
+      <w:r>
+        <w:t xml:space="preserve">, </w:t>
+      </w:r>
+      <w:r>
+        <w:t xml:space="preserve">creating a mix function </w:t>
+      </w:r>
+      <w:r>
+        <w:t xml:space="preserve">in </w:t>
+      </w:r>
+      <w:proofErr w:type="spellStart"/>
+      <w:r>
+        <w:t>gl_FragColor</w:t>
+      </w:r>
+      <w:proofErr w:type="spellEnd"/>
+      <w:r>
+        <w:t xml:space="preserve"> </w:t>
+      </w:r>
+      <w:r>
+        <w:t xml:space="preserve">and </w:t>
+      </w:r>
+      <w:r>
+        <w:t xml:space="preserve">adding a length check to specular </w:t>
+      </w:r>
+      <w:r>
+        <w:t>within that which</w:t>
+      </w:r>
+      <w:r>
+        <w:t xml:space="preserve"> tends colours towards black the bigger the value is. Specular always tends towards white. </w:t>
+      </w:r>
+    </w:p>
+    <w:p/>
     <w:p/>
     <w:p>
       <w:r>
         <w:t>Part I</w:t>
+      </w:r>
+      <w:r>
+        <w:t xml:space="preserve">: Successfully implemented. Duplicated </w:t>
+      </w:r>
+      <w:proofErr w:type="spellStart"/>
+      <w:proofErr w:type="gramStart"/>
+      <w:r>
+        <w:t>addObject</w:t>
+      </w:r>
+      <w:proofErr w:type="spellEnd"/>
+      <w:r>
+        <w:t>(</w:t>
+      </w:r>
+      <w:proofErr w:type="gramEnd"/>
+      <w:r>
+        <w:t xml:space="preserve">55) declaration in void </w:t>
+      </w:r>
+      <w:proofErr w:type="spellStart"/>
+      <w:r>
+        <w:t>init</w:t>
+      </w:r>
+      <w:proofErr w:type="spellEnd"/>
+      <w:r>
+        <w:t xml:space="preserve">() and changed </w:t>
+      </w:r>
+      <w:proofErr w:type="spellStart"/>
+      <w:r>
+        <w:t>sceneObjs</w:t>
+      </w:r>
+      <w:proofErr w:type="spellEnd"/>
+      <w:r>
+        <w:t xml:space="preserve"> index to 2, also raised height of light source 2 slightly. Created the </w:t>
+      </w:r>
+      <w:proofErr w:type="spellStart"/>
+      <w:r>
+        <w:t>lightObj</w:t>
+      </w:r>
+      <w:proofErr w:type="spellEnd"/>
+      <w:r>
+        <w:t xml:space="preserve"> in </w:t>
+      </w:r>
+      <w:proofErr w:type="gramStart"/>
+      <w:r>
+        <w:t>display(</w:t>
+      </w:r>
+      <w:proofErr w:type="gramEnd"/>
+      <w:r>
+        <w:t xml:space="preserve">) as a </w:t>
+      </w:r>
+      <w:proofErr w:type="spellStart"/>
+      <w:r>
+        <w:t>SceneObject</w:t>
+      </w:r>
+      <w:proofErr w:type="spellEnd"/>
+      <w:r>
+        <w:t xml:space="preserve">, and changed the for loop that applies Ambient, </w:t>
+      </w:r>
+      <w:proofErr w:type="spellStart"/>
+      <w:r>
+        <w:t>Difuse</w:t>
+      </w:r>
+      <w:proofErr w:type="spellEnd"/>
+      <w:r>
+        <w:t xml:space="preserve">, Specular and Shininess to objects under the light source to account for the second </w:t>
+      </w:r>
+      <w:r>
+        <w:lastRenderedPageBreak/>
+        <w:t xml:space="preserve">source. Added id 80 to </w:t>
+      </w:r>
+      <w:proofErr w:type="spellStart"/>
+      <w:proofErr w:type="gramStart"/>
+      <w:r>
+        <w:t>lightMenu</w:t>
+      </w:r>
+      <w:proofErr w:type="spellEnd"/>
+      <w:r>
+        <w:t>(</w:t>
+      </w:r>
+      <w:proofErr w:type="gramEnd"/>
+      <w:r>
+        <w:t xml:space="preserve">) to be able to move the sphere, and added id 81 &lt;= 84 to change its RGB as well. </w:t>
+      </w:r>
+      <w:r>
+        <w:t xml:space="preserve">Duplicated the existing light calculations, then edited the way the light vector is calculated </w:t>
+      </w:r>
+    </w:p>
+    <w:p/>
+    <w:p/>
+    <w:p>
+      <w:pPr>
+        <w:rPr>
+          <w:b/>
+          <w:bCs/>
+        </w:rPr>
+      </w:pPr>
+      <w:r>
+        <w:rPr>
+          <w:b/>
+          <w:bCs/>
+        </w:rPr>
+        <w:t>DO A README</w:t>
       </w:r>
     </w:p>
     <w:sectPr>

</xml_diff>

<commit_message>
some TASK J updates
</commit_message>
<xml_diff>
--- a/report_22973676_22989775.docx
+++ b/report_22973676_22989775.docx
@@ -121,173 +121,199 @@
       <w:pPr>
         <w:jc w:val="center"/>
         <w:rPr>
-          <w:b/>
-          <w:bCs/>
-          <w:i/>
-          <w:iCs/>
-          <w:sz w:val="48"/>
-          <w:szCs w:val="48"/>
-        </w:rPr>
-      </w:pPr>
-    </w:p>
-    <w:p>
-      <w:pPr>
-        <w:jc w:val="center"/>
-        <w:rPr>
-          <w:b/>
-          <w:bCs/>
-          <w:i/>
-          <w:iCs/>
-          <w:sz w:val="48"/>
-          <w:szCs w:val="48"/>
-        </w:rPr>
-      </w:pPr>
-    </w:p>
-    <w:p>
-      <w:pPr>
-        <w:jc w:val="center"/>
-        <w:rPr>
-          <w:b/>
-          <w:bCs/>
-          <w:i/>
-          <w:iCs/>
-          <w:sz w:val="48"/>
-          <w:szCs w:val="48"/>
-        </w:rPr>
-      </w:pPr>
-    </w:p>
-    <w:p>
-      <w:pPr>
-        <w:jc w:val="center"/>
-        <w:rPr>
-          <w:b/>
-          <w:bCs/>
-          <w:i/>
-          <w:iCs/>
-          <w:sz w:val="48"/>
-          <w:szCs w:val="48"/>
-        </w:rPr>
-      </w:pPr>
-    </w:p>
-    <w:p>
-      <w:pPr>
-        <w:jc w:val="center"/>
-        <w:rPr>
-          <w:b/>
-          <w:bCs/>
-          <w:i/>
-          <w:iCs/>
-          <w:sz w:val="48"/>
-          <w:szCs w:val="48"/>
-        </w:rPr>
-      </w:pPr>
-    </w:p>
-    <w:p>
-      <w:pPr>
-        <w:jc w:val="center"/>
-        <w:rPr>
-          <w:b/>
-          <w:bCs/>
-          <w:i/>
-          <w:iCs/>
-          <w:sz w:val="48"/>
-          <w:szCs w:val="48"/>
-        </w:rPr>
-      </w:pPr>
-    </w:p>
-    <w:p>
-      <w:pPr>
-        <w:jc w:val="center"/>
-        <w:rPr>
-          <w:b/>
-          <w:bCs/>
-          <w:i/>
-          <w:iCs/>
-          <w:sz w:val="48"/>
-          <w:szCs w:val="48"/>
-        </w:rPr>
-      </w:pPr>
-    </w:p>
-    <w:p>
-      <w:pPr>
-        <w:jc w:val="center"/>
-        <w:rPr>
-          <w:b/>
-          <w:bCs/>
-          <w:i/>
-          <w:iCs/>
-          <w:sz w:val="48"/>
-          <w:szCs w:val="48"/>
-        </w:rPr>
-      </w:pPr>
-    </w:p>
-    <w:p>
-      <w:pPr>
-        <w:jc w:val="center"/>
-        <w:rPr>
-          <w:b/>
-          <w:bCs/>
-          <w:i/>
-          <w:iCs/>
-          <w:sz w:val="48"/>
-          <w:szCs w:val="48"/>
-        </w:rPr>
-      </w:pPr>
-    </w:p>
-    <w:p>
-      <w:pPr>
-        <w:jc w:val="center"/>
-        <w:rPr>
-          <w:b/>
-          <w:bCs/>
-          <w:i/>
-          <w:iCs/>
-          <w:sz w:val="48"/>
-          <w:szCs w:val="48"/>
-        </w:rPr>
-      </w:pPr>
-    </w:p>
-    <w:p>
-      <w:pPr>
-        <w:jc w:val="center"/>
-        <w:rPr>
-          <w:b/>
-          <w:bCs/>
-          <w:i/>
-          <w:iCs/>
-          <w:sz w:val="48"/>
-          <w:szCs w:val="48"/>
-        </w:rPr>
-      </w:pPr>
-    </w:p>
-    <w:p>
-      <w:pPr>
-        <w:jc w:val="center"/>
-        <w:rPr>
-          <w:b/>
-          <w:bCs/>
-          <w:i/>
-          <w:iCs/>
-          <w:sz w:val="48"/>
-          <w:szCs w:val="48"/>
-        </w:rPr>
-      </w:pPr>
-    </w:p>
-    <w:p>
-      <w:pPr>
-        <w:jc w:val="center"/>
-        <w:rPr>
-          <w:b/>
-          <w:bCs/>
-          <w:i/>
-          <w:iCs/>
-          <w:sz w:val="48"/>
-          <w:szCs w:val="48"/>
-        </w:rPr>
-      </w:pPr>
-    </w:p>
-    <w:p>
-      <w:pPr>
+          <w:i/>
+          <w:iCs/>
+          <w:sz w:val="32"/>
+          <w:szCs w:val="32"/>
+        </w:rPr>
+      </w:pPr>
+    </w:p>
+    <w:p>
+      <w:pPr>
+        <w:jc w:val="center"/>
+        <w:rPr>
+          <w:i/>
+          <w:iCs/>
+          <w:sz w:val="32"/>
+          <w:szCs w:val="32"/>
+        </w:rPr>
+      </w:pPr>
+      <w:r>
+        <w:rPr>
+          <w:i/>
+          <w:iCs/>
+          <w:sz w:val="32"/>
+          <w:szCs w:val="32"/>
+        </w:rPr>
+        <w:t>22973676, Adrian Bedford</w:t>
+      </w:r>
+    </w:p>
+    <w:p>
+      <w:pPr>
+        <w:jc w:val="center"/>
+        <w:rPr>
+          <w:i/>
+          <w:iCs/>
+          <w:sz w:val="32"/>
+          <w:szCs w:val="32"/>
+        </w:rPr>
+      </w:pPr>
+      <w:r>
+        <w:rPr>
+          <w:i/>
+          <w:iCs/>
+          <w:sz w:val="32"/>
+          <w:szCs w:val="32"/>
+        </w:rPr>
+        <w:t>22989775, Oliver Lynch</w:t>
+      </w:r>
+    </w:p>
+    <w:p>
+      <w:pPr>
+        <w:jc w:val="center"/>
+        <w:rPr>
+          <w:b/>
+          <w:bCs/>
+          <w:i/>
+          <w:iCs/>
+          <w:sz w:val="48"/>
+          <w:szCs w:val="48"/>
+        </w:rPr>
+      </w:pPr>
+    </w:p>
+    <w:p>
+      <w:pPr>
+        <w:jc w:val="center"/>
+        <w:rPr>
+          <w:b/>
+          <w:bCs/>
+          <w:i/>
+          <w:iCs/>
+          <w:sz w:val="48"/>
+          <w:szCs w:val="48"/>
+        </w:rPr>
+      </w:pPr>
+    </w:p>
+    <w:p>
+      <w:pPr>
+        <w:jc w:val="center"/>
+        <w:rPr>
+          <w:b/>
+          <w:bCs/>
+          <w:i/>
+          <w:iCs/>
+          <w:sz w:val="48"/>
+          <w:szCs w:val="48"/>
+        </w:rPr>
+      </w:pPr>
+    </w:p>
+    <w:p>
+      <w:pPr>
+        <w:jc w:val="center"/>
+        <w:rPr>
+          <w:b/>
+          <w:bCs/>
+          <w:i/>
+          <w:iCs/>
+          <w:sz w:val="48"/>
+          <w:szCs w:val="48"/>
+        </w:rPr>
+      </w:pPr>
+    </w:p>
+    <w:p>
+      <w:pPr>
+        <w:jc w:val="center"/>
+        <w:rPr>
+          <w:b/>
+          <w:bCs/>
+          <w:i/>
+          <w:iCs/>
+          <w:sz w:val="48"/>
+          <w:szCs w:val="48"/>
+        </w:rPr>
+      </w:pPr>
+    </w:p>
+    <w:p>
+      <w:pPr>
+        <w:jc w:val="center"/>
+        <w:rPr>
+          <w:b/>
+          <w:bCs/>
+          <w:i/>
+          <w:iCs/>
+          <w:sz w:val="48"/>
+          <w:szCs w:val="48"/>
+        </w:rPr>
+      </w:pPr>
+    </w:p>
+    <w:p>
+      <w:pPr>
+        <w:jc w:val="center"/>
+        <w:rPr>
+          <w:b/>
+          <w:bCs/>
+          <w:i/>
+          <w:iCs/>
+          <w:sz w:val="48"/>
+          <w:szCs w:val="48"/>
+        </w:rPr>
+      </w:pPr>
+    </w:p>
+    <w:p>
+      <w:pPr>
+        <w:jc w:val="center"/>
+        <w:rPr>
+          <w:b/>
+          <w:bCs/>
+          <w:i/>
+          <w:iCs/>
+          <w:sz w:val="48"/>
+          <w:szCs w:val="48"/>
+        </w:rPr>
+      </w:pPr>
+    </w:p>
+    <w:p>
+      <w:pPr>
+        <w:jc w:val="center"/>
+        <w:rPr>
+          <w:b/>
+          <w:bCs/>
+          <w:i/>
+          <w:iCs/>
+          <w:sz w:val="48"/>
+          <w:szCs w:val="48"/>
+        </w:rPr>
+      </w:pPr>
+    </w:p>
+    <w:p>
+      <w:pPr>
+        <w:jc w:val="center"/>
+        <w:rPr>
+          <w:b/>
+          <w:bCs/>
+          <w:i/>
+          <w:iCs/>
+          <w:sz w:val="48"/>
+          <w:szCs w:val="48"/>
+        </w:rPr>
+      </w:pPr>
+    </w:p>
+    <w:p>
+      <w:pPr>
+        <w:jc w:val="center"/>
+        <w:rPr>
+          <w:b/>
+          <w:bCs/>
+          <w:i/>
+          <w:iCs/>
+          <w:sz w:val="48"/>
+          <w:szCs w:val="48"/>
+        </w:rPr>
+      </w:pPr>
+    </w:p>
+    <w:p>
+      <w:pPr>
+        <w:jc w:val="center"/>
         <w:rPr>
           <w:b/>
           <w:bCs/>
@@ -320,89 +346,73 @@
         <w:t xml:space="preserve">Successfully implemented. </w:t>
       </w:r>
       <w:r>
-        <w:t xml:space="preserve">Added scalars </w:t>
-      </w:r>
-      <w:proofErr w:type="spellStart"/>
-      <w:r>
-        <w:t>Rotate</w:t>
-      </w:r>
-      <w:r>
-        <w:t>X</w:t>
-      </w:r>
-      <w:proofErr w:type="spellEnd"/>
-      <w:r>
-        <w:t xml:space="preserve"> and </w:t>
-      </w:r>
-      <w:proofErr w:type="spellStart"/>
-      <w:r>
-        <w:t>RotateY</w:t>
-      </w:r>
-      <w:proofErr w:type="spellEnd"/>
-      <w:r>
-        <w:t xml:space="preserve"> onto Translate</w:t>
-      </w:r>
-      <w:r>
-        <w:t xml:space="preserve"> in the </w:t>
-      </w:r>
-      <w:proofErr w:type="gramStart"/>
-      <w:r>
-        <w:t>display(</w:t>
-      </w:r>
-      <w:proofErr w:type="gramEnd"/>
-      <w:r>
-        <w:t xml:space="preserve">) function. Translate is now multiplied by </w:t>
-      </w:r>
-      <w:proofErr w:type="spellStart"/>
-      <w:r>
-        <w:t>RotateY</w:t>
-      </w:r>
-      <w:proofErr w:type="spellEnd"/>
-      <w:r>
-        <w:t>(</w:t>
-      </w:r>
-      <w:proofErr w:type="spellStart"/>
-      <w:r>
-        <w:t>camRotSidewaysDeg</w:t>
-      </w:r>
-      <w:proofErr w:type="spellEnd"/>
-      <w:r>
-        <w:t xml:space="preserve">) and </w:t>
-      </w:r>
-      <w:proofErr w:type="spellStart"/>
-      <w:r>
-        <w:t>RotateX</w:t>
-      </w:r>
-      <w:proofErr w:type="spellEnd"/>
-      <w:r>
-        <w:t>(</w:t>
-      </w:r>
-      <w:proofErr w:type="spellStart"/>
-      <w:r>
-        <w:t>camRotUpAndOverDeg</w:t>
-      </w:r>
-      <w:proofErr w:type="spellEnd"/>
-      <w:r>
-        <w:t>)</w:t>
+        <w:t>Added scalars Rotate</w:t>
+      </w:r>
+      <w:r>
+        <w:t>X and RotateY onto Translate</w:t>
+      </w:r>
+      <w:r>
+        <w:t xml:space="preserve"> in the display() function. Translate is now multiplied by RotateY(camRotSidewaysDeg) and RotateX(camRotUpAndOverDeg)</w:t>
       </w:r>
       <w:r>
         <w:t xml:space="preserve">. </w:t>
       </w:r>
       <w:r>
-        <w:t xml:space="preserve">Added a second </w:t>
-      </w:r>
-      <w:proofErr w:type="gramStart"/>
-      <w:r>
-        <w:t>Translate(</w:t>
-      </w:r>
-      <w:proofErr w:type="gramEnd"/>
-      <w:r>
-        <w:t>) declaration to centre the camera orbit on the object</w:t>
+        <w:t>Added a second Translate() declaration to centre the camera orbit on the object</w:t>
       </w:r>
       <w:r>
         <w:t xml:space="preserve">, an optional improvement for viewing. </w:t>
       </w:r>
     </w:p>
     <w:p/>
+    <w:p>
+      <w:r>
+        <w:rPr>
+          <w:noProof/>
+        </w:rPr>
+        <w:drawing>
+          <wp:inline distT="0" distB="0" distL="0" distR="0" wp14:anchorId="7ECBFF34" wp14:editId="047B0DBA">
+            <wp:extent cx="3056255" cy="2687946"/>
+            <wp:effectExtent l="0" t="0" r="4445" b="5080"/>
+            <wp:docPr id="1" name="Picture 1" descr="A picture containing dark&#10;&#10;Description automatically generated"/>
+            <wp:cNvGraphicFramePr>
+              <a:graphicFrameLocks xmlns:a="http://schemas.openxmlformats.org/drawingml/2006/main" noChangeAspect="1"/>
+            </wp:cNvGraphicFramePr>
+            <a:graphic xmlns:a="http://schemas.openxmlformats.org/drawingml/2006/main">
+              <a:graphicData uri="http://schemas.openxmlformats.org/drawingml/2006/picture">
+                <pic:pic xmlns:pic="http://schemas.openxmlformats.org/drawingml/2006/picture">
+                  <pic:nvPicPr>
+                    <pic:cNvPr id="1" name="Picture 1" descr="A picture containing dark&#10;&#10;Description automatically generated"/>
+                    <pic:cNvPicPr/>
+                  </pic:nvPicPr>
+                  <pic:blipFill>
+                    <a:blip r:embed="rId4" cstate="print">
+                      <a:extLst>
+                        <a:ext uri="{28A0092B-C50C-407E-A947-70E740481C1C}">
+                          <a14:useLocalDpi xmlns:a14="http://schemas.microsoft.com/office/drawing/2010/main" val="0"/>
+                        </a:ext>
+                      </a:extLst>
+                    </a:blip>
+                    <a:stretch>
+                      <a:fillRect/>
+                    </a:stretch>
+                  </pic:blipFill>
+                  <pic:spPr>
+                    <a:xfrm>
+                      <a:off x="0" y="0"/>
+                      <a:ext cx="3105098" cy="2730903"/>
+                    </a:xfrm>
+                    <a:prstGeom prst="rect">
+                      <a:avLst/>
+                    </a:prstGeom>
+                  </pic:spPr>
+                </pic:pic>
+              </a:graphicData>
+            </a:graphic>
+          </wp:inline>
+        </w:drawing>
+      </w:r>
+    </w:p>
     <w:p/>
     <w:p>
       <w:r>
@@ -424,78 +434,28 @@
         <w:t xml:space="preserve"> </w:t>
       </w:r>
       <w:r>
-        <w:t xml:space="preserve">X, Y and Z, to the model matrix in </w:t>
-      </w:r>
-      <w:proofErr w:type="spellStart"/>
-      <w:proofErr w:type="gramStart"/>
-      <w:r>
-        <w:t>drawMesh</w:t>
-      </w:r>
-      <w:proofErr w:type="spellEnd"/>
-      <w:r>
-        <w:t>(</w:t>
-      </w:r>
-      <w:proofErr w:type="gramEnd"/>
-      <w:r>
-        <w:t xml:space="preserve">) and passed them each their respective angles from the scene object. </w:t>
-      </w:r>
-      <w:r>
-        <w:t xml:space="preserve">To fix objects moving in the incorrect direction </w:t>
-      </w:r>
-      <w:proofErr w:type="spellStart"/>
-      <w:r>
-        <w:t>adjustAngleYX</w:t>
-      </w:r>
-      <w:proofErr w:type="spellEnd"/>
-      <w:r>
-        <w:t xml:space="preserve"> and </w:t>
-      </w:r>
-      <w:proofErr w:type="spellStart"/>
-      <w:r>
-        <w:t>adjustAngleZTexScale</w:t>
-      </w:r>
-      <w:proofErr w:type="spellEnd"/>
-      <w:r>
-        <w:t xml:space="preserve"> were </w:t>
+        <w:t xml:space="preserve">X, Y and Z, to the model matrix in drawMesh() and passed them each their respective angles from the scene object. </w:t>
+      </w:r>
+      <w:r>
+        <w:t xml:space="preserve">To fix objects moving in the incorrect direction adjustAngleYX and adjustAngleZTexScale were </w:t>
       </w:r>
       <w:r>
         <w:t>changed</w:t>
       </w:r>
       <w:r>
-        <w:t xml:space="preserve">, </w:t>
-      </w:r>
-      <w:proofErr w:type="spellStart"/>
-      <w:r>
-        <w:t>angle_</w:t>
-      </w:r>
-      <w:proofErr w:type="gramStart"/>
-      <w:r>
-        <w:t>yx</w:t>
-      </w:r>
-      <w:proofErr w:type="spellEnd"/>
-      <w:r>
-        <w:t>[</w:t>
-      </w:r>
-      <w:proofErr w:type="gramEnd"/>
+        <w:t>, angle_yx[</w:t>
+      </w:r>
       <w:r>
         <w:t>1</w:t>
       </w:r>
       <w:r>
-        <w:t xml:space="preserve">] is now -= and </w:t>
-      </w:r>
-      <w:proofErr w:type="spellStart"/>
-      <w:r>
-        <w:t>a</w:t>
+        <w:t>] is now -= and a</w:t>
       </w:r>
       <w:r>
         <w:t>z</w:t>
       </w:r>
       <w:r>
-        <w:t>_ts</w:t>
-      </w:r>
-      <w:proofErr w:type="spellEnd"/>
-      <w:r>
-        <w:t>[0] is also now -=, changed from +=.</w:t>
+        <w:t>_ts[0] is also now -=, changed from +=.</w:t>
       </w:r>
     </w:p>
     <w:p/>
@@ -519,21 +479,65 @@
         <w:t>s</w:t>
       </w:r>
       <w:r>
-        <w:t xml:space="preserve">. It is now the </w:t>
-      </w:r>
-      <w:proofErr w:type="spellStart"/>
-      <w:r>
-        <w:t>texScale</w:t>
-      </w:r>
-      <w:proofErr w:type="spellEnd"/>
-      <w:r>
-        <w:t xml:space="preserve"> variable. </w:t>
-      </w:r>
-    </w:p>
-    <w:p/>
-    <w:p/>
-    <w:p>
-      <w:r>
+        <w:t xml:space="preserve">. It is now the texScale variable. </w:t>
+      </w:r>
+    </w:p>
+    <w:p/>
+    <w:p>
+      <w:r>
+        <w:rPr>
+          <w:noProof/>
+        </w:rPr>
+        <w:drawing>
+          <wp:inline distT="0" distB="0" distL="0" distR="0" wp14:anchorId="4915CC06" wp14:editId="5FD174A8">
+            <wp:extent cx="3056712" cy="2634558"/>
+            <wp:effectExtent l="0" t="0" r="4445" b="0"/>
+            <wp:docPr id="2" name="Picture 2" descr="A picture containing dark, blur&#10;&#10;Description automatically generated"/>
+            <wp:cNvGraphicFramePr>
+              <a:graphicFrameLocks xmlns:a="http://schemas.openxmlformats.org/drawingml/2006/main" noChangeAspect="1"/>
+            </wp:cNvGraphicFramePr>
+            <a:graphic xmlns:a="http://schemas.openxmlformats.org/drawingml/2006/main">
+              <a:graphicData uri="http://schemas.openxmlformats.org/drawingml/2006/picture">
+                <pic:pic xmlns:pic="http://schemas.openxmlformats.org/drawingml/2006/picture">
+                  <pic:nvPicPr>
+                    <pic:cNvPr id="2" name="Picture 2" descr="A picture containing dark, blur&#10;&#10;Description automatically generated"/>
+                    <pic:cNvPicPr/>
+                  </pic:nvPicPr>
+                  <pic:blipFill>
+                    <a:blip r:embed="rId5" cstate="print">
+                      <a:extLst>
+                        <a:ext uri="{28A0092B-C50C-407E-A947-70E740481C1C}">
+                          <a14:useLocalDpi xmlns:a14="http://schemas.microsoft.com/office/drawing/2010/main" val="0"/>
+                        </a:ext>
+                      </a:extLst>
+                    </a:blip>
+                    <a:stretch>
+                      <a:fillRect/>
+                    </a:stretch>
+                  </pic:blipFill>
+                  <pic:spPr>
+                    <a:xfrm>
+                      <a:off x="0" y="0"/>
+                      <a:ext cx="3093322" cy="2666112"/>
+                    </a:xfrm>
+                    <a:prstGeom prst="rect">
+                      <a:avLst/>
+                    </a:prstGeom>
+                  </pic:spPr>
+                </pic:pic>
+              </a:graphicData>
+            </a:graphic>
+          </wp:inline>
+        </w:drawing>
+      </w:r>
+    </w:p>
+    <w:p/>
+    <w:p/>
+    <w:p/>
+    <w:p/>
+    <w:p>
+      <w:r>
+        <w:lastRenderedPageBreak/>
         <w:t>Part C</w:t>
       </w:r>
       <w:r>
@@ -546,31 +550,57 @@
         <w:t xml:space="preserve">. </w:t>
       </w:r>
       <w:r>
-        <w:t xml:space="preserve">Created functions </w:t>
-      </w:r>
-      <w:proofErr w:type="spellStart"/>
-      <w:r>
-        <w:t>adjustAmbientDiffuse</w:t>
-      </w:r>
-      <w:proofErr w:type="spellEnd"/>
-      <w:r>
-        <w:t xml:space="preserve"> and </w:t>
-      </w:r>
-      <w:proofErr w:type="spellStart"/>
-      <w:r>
-        <w:t>adjustSpecularShine</w:t>
-      </w:r>
-      <w:proofErr w:type="spellEnd"/>
-      <w:r>
-        <w:t xml:space="preserve">, then call these in </w:t>
-      </w:r>
-      <w:proofErr w:type="spellStart"/>
-      <w:r>
-        <w:t>materialMenu</w:t>
-      </w:r>
-      <w:proofErr w:type="spellEnd"/>
-      <w:r>
-        <w:t xml:space="preserve"> via id 20. </w:t>
+        <w:t xml:space="preserve">Created functions adjustAmbientDiffuse and adjustSpecularShine, then call these in materialMenu via id 20. </w:t>
+      </w:r>
+    </w:p>
+    <w:p/>
+    <w:p/>
+    <w:p>
+      <w:r>
+        <w:rPr>
+          <w:noProof/>
+        </w:rPr>
+        <w:drawing>
+          <wp:inline distT="0" distB="0" distL="0" distR="0" wp14:anchorId="73C266AF" wp14:editId="3C8657E3">
+            <wp:extent cx="2435382" cy="2039835"/>
+            <wp:effectExtent l="0" t="0" r="3175" b="5080"/>
+            <wp:docPr id="3" name="Picture 3" descr="Graphical user interface&#10;&#10;Description automatically generated"/>
+            <wp:cNvGraphicFramePr>
+              <a:graphicFrameLocks xmlns:a="http://schemas.openxmlformats.org/drawingml/2006/main" noChangeAspect="1"/>
+            </wp:cNvGraphicFramePr>
+            <a:graphic xmlns:a="http://schemas.openxmlformats.org/drawingml/2006/main">
+              <a:graphicData uri="http://schemas.openxmlformats.org/drawingml/2006/picture">
+                <pic:pic xmlns:pic="http://schemas.openxmlformats.org/drawingml/2006/picture">
+                  <pic:nvPicPr>
+                    <pic:cNvPr id="3" name="Picture 3" descr="Graphical user interface&#10;&#10;Description automatically generated"/>
+                    <pic:cNvPicPr/>
+                  </pic:nvPicPr>
+                  <pic:blipFill>
+                    <a:blip r:embed="rId6" cstate="print">
+                      <a:extLst>
+                        <a:ext uri="{28A0092B-C50C-407E-A947-70E740481C1C}">
+                          <a14:useLocalDpi xmlns:a14="http://schemas.microsoft.com/office/drawing/2010/main" val="0"/>
+                        </a:ext>
+                      </a:extLst>
+                    </a:blip>
+                    <a:stretch>
+                      <a:fillRect/>
+                    </a:stretch>
+                  </pic:blipFill>
+                  <pic:spPr>
+                    <a:xfrm>
+                      <a:off x="0" y="0"/>
+                      <a:ext cx="2464149" cy="2063930"/>
+                    </a:xfrm>
+                    <a:prstGeom prst="rect">
+                      <a:avLst/>
+                    </a:prstGeom>
+                  </pic:spPr>
+                </pic:pic>
+              </a:graphicData>
+            </a:graphic>
+          </wp:inline>
+        </w:drawing>
       </w:r>
     </w:p>
     <w:p/>
@@ -589,15 +619,7 @@
         <w:t xml:space="preserve">. </w:t>
       </w:r>
       <w:r>
-        <w:t xml:space="preserve">Reduced </w:t>
-      </w:r>
-      <w:proofErr w:type="spellStart"/>
-      <w:r>
-        <w:t>nearDist</w:t>
-      </w:r>
-      <w:proofErr w:type="spellEnd"/>
-      <w:r>
-        <w:t xml:space="preserve"> value to 0.</w:t>
+        <w:t>Reduced nearDist value to 0.</w:t>
       </w:r>
       <w:r>
         <w:t>0</w:t>
@@ -607,6 +629,60 @@
       </w:r>
     </w:p>
     <w:p/>
+    <w:p>
+      <w:r>
+        <w:rPr>
+          <w:noProof/>
+        </w:rPr>
+        <w:drawing>
+          <wp:inline distT="0" distB="0" distL="0" distR="0" wp14:anchorId="7149FB8B" wp14:editId="236E0F93">
+            <wp:extent cx="3105339" cy="2289413"/>
+            <wp:effectExtent l="0" t="0" r="0" b="0"/>
+            <wp:docPr id="4" name="Picture 4"/>
+            <wp:cNvGraphicFramePr>
+              <a:graphicFrameLocks xmlns:a="http://schemas.openxmlformats.org/drawingml/2006/main" noChangeAspect="1"/>
+            </wp:cNvGraphicFramePr>
+            <a:graphic xmlns:a="http://schemas.openxmlformats.org/drawingml/2006/main">
+              <a:graphicData uri="http://schemas.openxmlformats.org/drawingml/2006/picture">
+                <pic:pic xmlns:pic="http://schemas.openxmlformats.org/drawingml/2006/picture">
+                  <pic:nvPicPr>
+                    <pic:cNvPr id="4" name="Picture 4"/>
+                    <pic:cNvPicPr/>
+                  </pic:nvPicPr>
+                  <pic:blipFill>
+                    <a:blip r:embed="rId7" cstate="print">
+                      <a:extLst>
+                        <a:ext uri="{28A0092B-C50C-407E-A947-70E740481C1C}">
+                          <a14:useLocalDpi xmlns:a14="http://schemas.microsoft.com/office/drawing/2010/main" val="0"/>
+                        </a:ext>
+                      </a:extLst>
+                    </a:blip>
+                    <a:stretch>
+                      <a:fillRect/>
+                    </a:stretch>
+                  </pic:blipFill>
+                  <pic:spPr>
+                    <a:xfrm>
+                      <a:off x="0" y="0"/>
+                      <a:ext cx="3142446" cy="2316770"/>
+                    </a:xfrm>
+                    <a:prstGeom prst="rect">
+                      <a:avLst/>
+                    </a:prstGeom>
+                  </pic:spPr>
+                </pic:pic>
+              </a:graphicData>
+            </a:graphic>
+          </wp:inline>
+        </w:drawing>
+      </w:r>
+    </w:p>
+    <w:p/>
+    <w:p/>
+    <w:p/>
+    <w:p/>
+    <w:p/>
+    <w:p/>
     <w:p/>
     <w:p>
       <w:r>
@@ -634,29 +710,13 @@
         <w:t>to</w:t>
       </w:r>
       <w:r>
-        <w:t xml:space="preserve"> the original code in reshape under </w:t>
-      </w:r>
-      <w:proofErr w:type="gramStart"/>
-      <w:r>
-        <w:t>Frustrum(</w:t>
-      </w:r>
-      <w:proofErr w:type="gramEnd"/>
-      <w:r>
-        <w:t>)</w:t>
+        <w:t xml:space="preserve"> the original code in reshape under Frustrum()</w:t>
       </w:r>
       <w:r>
         <w:t xml:space="preserve">. The given conditional </w:t>
       </w:r>
       <w:r>
-        <w:t xml:space="preserve">activates when the width &gt;= height, but when the width &lt;= height the bottom and top float are set to </w:t>
-      </w:r>
-      <w:proofErr w:type="spellStart"/>
-      <w:r>
-        <w:t>nearDist</w:t>
-      </w:r>
-      <w:proofErr w:type="spellEnd"/>
-      <w:r>
-        <w:t xml:space="preserve"> * height / width, which is swapped from </w:t>
+        <w:t xml:space="preserve">activates when the width &gt;= height, but when the width &lt;= height the bottom and top float are set to nearDist * height / width, which is swapped from </w:t>
       </w:r>
       <w:r>
         <w:t>original</w:t>
@@ -665,6 +725,57 @@
         <w:t xml:space="preserve">.  </w:t>
       </w:r>
     </w:p>
+    <w:p/>
+    <w:p>
+      <w:r>
+        <w:rPr>
+          <w:noProof/>
+        </w:rPr>
+        <w:lastRenderedPageBreak/>
+        <w:drawing>
+          <wp:inline distT="0" distB="0" distL="0" distR="0" wp14:anchorId="79DC1ECA" wp14:editId="12FF1D84">
+            <wp:extent cx="1312752" cy="4626614"/>
+            <wp:effectExtent l="0" t="0" r="0" b="0"/>
+            <wp:docPr id="5" name="Picture 5" descr="A bird standing on a tree&#10;&#10;Description automatically generated with low confidence"/>
+            <wp:cNvGraphicFramePr>
+              <a:graphicFrameLocks xmlns:a="http://schemas.openxmlformats.org/drawingml/2006/main" noChangeAspect="1"/>
+            </wp:cNvGraphicFramePr>
+            <a:graphic xmlns:a="http://schemas.openxmlformats.org/drawingml/2006/main">
+              <a:graphicData uri="http://schemas.openxmlformats.org/drawingml/2006/picture">
+                <pic:pic xmlns:pic="http://schemas.openxmlformats.org/drawingml/2006/picture">
+                  <pic:nvPicPr>
+                    <pic:cNvPr id="5" name="Picture 5" descr="A bird standing on a tree&#10;&#10;Description automatically generated with low confidence"/>
+                    <pic:cNvPicPr/>
+                  </pic:nvPicPr>
+                  <pic:blipFill>
+                    <a:blip r:embed="rId8" cstate="print">
+                      <a:extLst>
+                        <a:ext uri="{28A0092B-C50C-407E-A947-70E740481C1C}">
+                          <a14:useLocalDpi xmlns:a14="http://schemas.microsoft.com/office/drawing/2010/main" val="0"/>
+                        </a:ext>
+                      </a:extLst>
+                    </a:blip>
+                    <a:stretch>
+                      <a:fillRect/>
+                    </a:stretch>
+                  </pic:blipFill>
+                  <pic:spPr>
+                    <a:xfrm>
+                      <a:off x="0" y="0"/>
+                      <a:ext cx="1357303" cy="4783628"/>
+                    </a:xfrm>
+                    <a:prstGeom prst="rect">
+                      <a:avLst/>
+                    </a:prstGeom>
+                  </pic:spPr>
+                </pic:pic>
+              </a:graphicData>
+            </a:graphic>
+          </wp:inline>
+        </w:drawing>
+      </w:r>
+    </w:p>
+    <w:p/>
     <w:p/>
     <w:p/>
     <w:p>
@@ -685,19 +796,66 @@
         <w:t xml:space="preserve">. </w:t>
       </w:r>
       <w:r>
-        <w:t xml:space="preserve">Added a falloff variable that calculates the inverse square of the distance between the object and light source, then </w:t>
-      </w:r>
-      <w:proofErr w:type="spellStart"/>
-      <w:r>
-        <w:t>colour.rgb</w:t>
-      </w:r>
-      <w:proofErr w:type="spellEnd"/>
-      <w:r>
-        <w:t xml:space="preserve"> is multiplied by this value</w:t>
+        <w:t>Added a falloff variable that calculates the inverse square of the distance between the object and light source, then colour.rgb is multiplied by this value</w:t>
       </w:r>
       <w:r>
         <w:t xml:space="preserve">. </w:t>
       </w:r>
+      <w:r>
+        <w:t>Located in fStart</w:t>
+      </w:r>
+      <w:r>
+        <w:t xml:space="preserve">. </w:t>
+      </w:r>
+    </w:p>
+    <w:p/>
+    <w:p>
+      <w:r>
+        <w:rPr>
+          <w:noProof/>
+        </w:rPr>
+        <w:drawing>
+          <wp:inline distT="0" distB="0" distL="0" distR="0" wp14:anchorId="6B7DD5AF" wp14:editId="535F2922">
+            <wp:extent cx="3041964" cy="1954007"/>
+            <wp:effectExtent l="0" t="0" r="6350" b="1905"/>
+            <wp:docPr id="6" name="Picture 6" descr="A picture containing dark, night&#10;&#10;Description automatically generated"/>
+            <wp:cNvGraphicFramePr>
+              <a:graphicFrameLocks xmlns:a="http://schemas.openxmlformats.org/drawingml/2006/main" noChangeAspect="1"/>
+            </wp:cNvGraphicFramePr>
+            <a:graphic xmlns:a="http://schemas.openxmlformats.org/drawingml/2006/main">
+              <a:graphicData uri="http://schemas.openxmlformats.org/drawingml/2006/picture">
+                <pic:pic xmlns:pic="http://schemas.openxmlformats.org/drawingml/2006/picture">
+                  <pic:nvPicPr>
+                    <pic:cNvPr id="6" name="Picture 6" descr="A picture containing dark, night&#10;&#10;Description automatically generated"/>
+                    <pic:cNvPicPr/>
+                  </pic:nvPicPr>
+                  <pic:blipFill>
+                    <a:blip r:embed="rId9" cstate="print">
+                      <a:extLst>
+                        <a:ext uri="{28A0092B-C50C-407E-A947-70E740481C1C}">
+                          <a14:useLocalDpi xmlns:a14="http://schemas.microsoft.com/office/drawing/2010/main" val="0"/>
+                        </a:ext>
+                      </a:extLst>
+                    </a:blip>
+                    <a:stretch>
+                      <a:fillRect/>
+                    </a:stretch>
+                  </pic:blipFill>
+                  <pic:spPr>
+                    <a:xfrm>
+                      <a:off x="0" y="0"/>
+                      <a:ext cx="3054567" cy="1962103"/>
+                    </a:xfrm>
+                    <a:prstGeom prst="rect">
+                      <a:avLst/>
+                    </a:prstGeom>
+                  </pic:spPr>
+                </pic:pic>
+              </a:graphicData>
+            </a:graphic>
+          </wp:inline>
+        </w:drawing>
+      </w:r>
     </w:p>
     <w:p/>
     <w:p/>
@@ -712,17 +870,17 @@
         <w:t xml:space="preserve">Successfully implemented. </w:t>
       </w:r>
       <w:r>
-        <w:t xml:space="preserve">Moved all of the lighting calculations in the vertex shader into the fragment </w:t>
-      </w:r>
-      <w:proofErr w:type="gramStart"/>
-      <w:r>
-        <w:t>shader, and</w:t>
-      </w:r>
-      <w:proofErr w:type="gramEnd"/>
-      <w:r>
-        <w:t xml:space="preserve"> left only positional calculations in the vertex shader. </w:t>
-      </w:r>
-    </w:p>
+        <w:t xml:space="preserve">Moved all of the lighting calculations in the vertex shader into the fragment shader, and left only positional calculations in the vertex shader. </w:t>
+      </w:r>
+    </w:p>
+    <w:p/>
+    <w:p/>
+    <w:p/>
+    <w:p/>
+    <w:p/>
+    <w:p/>
+    <w:p/>
+    <w:p/>
     <w:p/>
     <w:p/>
     <w:p>
@@ -733,29 +891,13 @@
         <w:t xml:space="preserve">: </w:t>
       </w:r>
       <w:r>
-        <w:t xml:space="preserve">Successfully implemented. Separated specular by removing it from </w:t>
-      </w:r>
-      <w:proofErr w:type="spellStart"/>
-      <w:r>
-        <w:t>colour.rgb</w:t>
-      </w:r>
-      <w:proofErr w:type="spellEnd"/>
-      <w:r>
-        <w:t xml:space="preserve">, </w:t>
+        <w:t xml:space="preserve">Successfully implemented. Separated specular by removing it from colour.rgb, </w:t>
       </w:r>
       <w:r>
         <w:t xml:space="preserve">creating a mix function </w:t>
       </w:r>
       <w:r>
-        <w:t xml:space="preserve">in </w:t>
-      </w:r>
-      <w:proofErr w:type="spellStart"/>
-      <w:r>
-        <w:t>gl_FragColor</w:t>
-      </w:r>
-      <w:proofErr w:type="spellEnd"/>
-      <w:r>
-        <w:t xml:space="preserve"> </w:t>
+        <w:t xml:space="preserve">in gl_FragColor </w:t>
       </w:r>
       <w:r>
         <w:t xml:space="preserve">and </w:t>
@@ -777,85 +919,7 @@
         <w:t>Part I</w:t>
       </w:r>
       <w:r>
-        <w:t xml:space="preserve">: Successfully implemented. Duplicated </w:t>
-      </w:r>
-      <w:proofErr w:type="spellStart"/>
-      <w:proofErr w:type="gramStart"/>
-      <w:r>
-        <w:t>addObject</w:t>
-      </w:r>
-      <w:proofErr w:type="spellEnd"/>
-      <w:r>
-        <w:t>(</w:t>
-      </w:r>
-      <w:proofErr w:type="gramEnd"/>
-      <w:r>
-        <w:t xml:space="preserve">55) declaration in void </w:t>
-      </w:r>
-      <w:proofErr w:type="spellStart"/>
-      <w:r>
-        <w:t>init</w:t>
-      </w:r>
-      <w:proofErr w:type="spellEnd"/>
-      <w:r>
-        <w:t xml:space="preserve">() and changed </w:t>
-      </w:r>
-      <w:proofErr w:type="spellStart"/>
-      <w:r>
-        <w:t>sceneObjs</w:t>
-      </w:r>
-      <w:proofErr w:type="spellEnd"/>
-      <w:r>
-        <w:t xml:space="preserve"> index to 2, also raised height of light source 2 slightly. Created the </w:t>
-      </w:r>
-      <w:proofErr w:type="spellStart"/>
-      <w:r>
-        <w:t>lightObj</w:t>
-      </w:r>
-      <w:proofErr w:type="spellEnd"/>
-      <w:r>
-        <w:t xml:space="preserve"> in </w:t>
-      </w:r>
-      <w:proofErr w:type="gramStart"/>
-      <w:r>
-        <w:t>display(</w:t>
-      </w:r>
-      <w:proofErr w:type="gramEnd"/>
-      <w:r>
-        <w:t xml:space="preserve">) as a </w:t>
-      </w:r>
-      <w:proofErr w:type="spellStart"/>
-      <w:r>
-        <w:t>SceneObject</w:t>
-      </w:r>
-      <w:proofErr w:type="spellEnd"/>
-      <w:r>
-        <w:t xml:space="preserve">, and changed the for loop that applies Ambient, </w:t>
-      </w:r>
-      <w:proofErr w:type="spellStart"/>
-      <w:r>
-        <w:t>Difuse</w:t>
-      </w:r>
-      <w:proofErr w:type="spellEnd"/>
-      <w:r>
-        <w:t xml:space="preserve">, Specular and Shininess to objects under the light source to account for the second </w:t>
-      </w:r>
-      <w:r>
-        <w:lastRenderedPageBreak/>
-        <w:t xml:space="preserve">source. Added id 80 to </w:t>
-      </w:r>
-      <w:proofErr w:type="spellStart"/>
-      <w:proofErr w:type="gramStart"/>
-      <w:r>
-        <w:t>lightMenu</w:t>
-      </w:r>
-      <w:proofErr w:type="spellEnd"/>
-      <w:r>
-        <w:t>(</w:t>
-      </w:r>
-      <w:proofErr w:type="gramEnd"/>
-      <w:r>
-        <w:t xml:space="preserve">) to be able to move the sphere, and added id 81 &lt;= 84 to change its RGB as well. </w:t>
+        <w:t xml:space="preserve">: Successfully implemented. Duplicated addObject(55) declaration in void init() and changed sceneObjs index to 2, also raised height of light source 2 slightly. Created the lightObj in display() as a SceneObject, and changed the for loop that applies Ambient, Difuse, Specular and Shininess to objects under the light source to account for the second source. Added id 80 to lightMenu() to be able to move the sphere, and added id 81 &lt;= 84 to change its RGB as well. </w:t>
       </w:r>
       <w:r>
         <w:t xml:space="preserve">Duplicated the existing light calculations, then edited the way the light vector is calculated </w:t>
@@ -864,18 +928,64 @@
     <w:p/>
     <w:p/>
     <w:p>
-      <w:pPr>
-        <w:rPr>
-          <w:b/>
-          <w:bCs/>
-        </w:rPr>
-      </w:pPr>
-      <w:r>
-        <w:rPr>
-          <w:b/>
-          <w:bCs/>
-        </w:rPr>
-        <w:t>DO A README</w:t>
+      <w:r>
+        <w:t xml:space="preserve">Part J: </w:t>
+      </w:r>
+      <w:r>
+        <w:t xml:space="preserve">Succesfully implemented. Added two cases to the keyboard() function, case ‘d’ and ‘c’, where d is delete and c is copy (duplicate). Case ‘d’ sets the current object to be modified as null while case ‘c’ simply adds an object of the same Id as toolObj. </w:t>
+      </w:r>
+    </w:p>
+    <w:p/>
+    <w:p>
+      <w:r>
+        <w:t xml:space="preserve">We developed a small selection system that allows you to traverse all current objects with the left and right arrow keys, it highlights the current object as blue. This was done in a function we created called select(), if left arrow is pressed the value of toolObj is decremented by 1, and up 1 for right arrow. </w:t>
+      </w:r>
+    </w:p>
+    <w:p/>
+    <w:p/>
+    <w:p>
+      <w:pPr>
+        <w:rPr>
+          <w:b/>
+          <w:bCs/>
+        </w:rPr>
+      </w:pPr>
+      <w:r>
+        <w:rPr>
+          <w:b/>
+          <w:bCs/>
+        </w:rPr>
+        <w:t>FIX PART I</w:t>
+      </w:r>
+    </w:p>
+    <w:p>
+      <w:pPr>
+        <w:rPr>
+          <w:b/>
+          <w:bCs/>
+        </w:rPr>
+      </w:pPr>
+      <w:r>
+        <w:rPr>
+          <w:b/>
+          <w:bCs/>
+        </w:rPr>
+        <w:t>ADD IMAGES</w:t>
+      </w:r>
+    </w:p>
+    <w:p>
+      <w:pPr>
+        <w:rPr>
+          <w:b/>
+          <w:bCs/>
+        </w:rPr>
+      </w:pPr>
+      <w:r>
+        <w:rPr>
+          <w:b/>
+          <w:bCs/>
+        </w:rPr>
+        <w:t>FINISH PART J</w:t>
       </w:r>
     </w:p>
     <w:sectPr>

</xml_diff>